<commit_message>
revise a few mistakes
</commit_message>
<xml_diff>
--- a/需求阶段作业1/用例文档/用例文档.docx
+++ b/需求阶段作业1/用例文档/用例文档.docx
@@ -3502,9 +3502,6 @@
           <w:p>
             <w:pPr>
               <w:spacing w:before="40" w:after="40"/>
-              <w:rPr>
-                <w:rFonts w:hint="eastAsia"/>
-              </w:rPr>
             </w:pPr>
             <w:r>
               <w:rPr>
@@ -3552,9 +3549,6 @@
           <w:p>
             <w:pPr>
               <w:spacing w:before="40" w:after="40"/>
-              <w:rPr>
-                <w:rFonts w:hint="eastAsia"/>
-              </w:rPr>
             </w:pPr>
             <w:r>
               <w:rPr>
@@ -3574,8 +3568,6 @@
               </w:rPr>
               <w:t>更新退房信息修改</w:t>
             </w:r>
-            <w:bookmarkStart w:id="0" w:name="_GoBack"/>
-            <w:bookmarkEnd w:id="0"/>
           </w:p>
         </w:tc>
         <w:tc>
@@ -3634,7 +3626,7 @@
           <w:lang w:eastAsia="zh-CN"/>
         </w:rPr>
       </w:pPr>
-      <w:bookmarkStart w:id="1" w:name="_Toc462524145"/>
+      <w:bookmarkStart w:id="0" w:name="_Toc462524145"/>
       <w:r>
         <w:rPr>
           <w:rFonts w:ascii="Calibri" w:eastAsia="宋体" w:hAnsi="Calibri" w:hint="eastAsia"/>
@@ -3643,7 +3635,7 @@
         <w:lastRenderedPageBreak/>
         <w:t>引言</w:t>
       </w:r>
-      <w:bookmarkEnd w:id="1"/>
+      <w:bookmarkEnd w:id="0"/>
     </w:p>
     <w:p>
       <w:pPr>
@@ -3662,7 +3654,7 @@
           <w:lang w:eastAsia="zh-CN"/>
         </w:rPr>
       </w:pPr>
-      <w:bookmarkStart w:id="2" w:name="_Toc462524146"/>
+      <w:bookmarkStart w:id="1" w:name="_Toc462524146"/>
       <w:r>
         <w:rPr>
           <w:rFonts w:hint="eastAsia"/>
@@ -3671,7 +3663,7 @@
         </w:rPr>
         <w:t>目的</w:t>
       </w:r>
-      <w:bookmarkEnd w:id="2"/>
+      <w:bookmarkEnd w:id="1"/>
     </w:p>
     <w:p>
       <w:pPr>
@@ -3715,7 +3707,7 @@
           <w:lang w:eastAsia="zh-CN"/>
         </w:rPr>
       </w:pPr>
-      <w:bookmarkStart w:id="3" w:name="_Toc462524147"/>
+      <w:bookmarkStart w:id="2" w:name="_Toc462524147"/>
       <w:r>
         <w:rPr>
           <w:rFonts w:hint="eastAsia"/>
@@ -3724,7 +3716,7 @@
         </w:rPr>
         <w:t>阅读说明</w:t>
       </w:r>
-      <w:bookmarkEnd w:id="3"/>
+      <w:bookmarkEnd w:id="2"/>
     </w:p>
     <w:p>
       <w:pPr>
@@ -3765,7 +3757,7 @@
           <w:lang w:eastAsia="zh-CN"/>
         </w:rPr>
       </w:pPr>
-      <w:bookmarkStart w:id="4" w:name="_Toc462524148"/>
+      <w:bookmarkStart w:id="3" w:name="_Toc462524148"/>
       <w:r>
         <w:rPr>
           <w:rFonts w:hint="eastAsia"/>
@@ -3781,7 +3773,7 @@
         </w:rPr>
         <w:t>文献</w:t>
       </w:r>
-      <w:bookmarkEnd w:id="4"/>
+      <w:bookmarkEnd w:id="3"/>
     </w:p>
     <w:p>
       <w:pPr>
@@ -3797,7 +3789,7 @@
           <w:lang w:eastAsia="zh-CN"/>
         </w:rPr>
       </w:pPr>
-      <w:bookmarkStart w:id="5" w:name="_Toc462524149"/>
+      <w:bookmarkStart w:id="4" w:name="_Toc462524149"/>
       <w:r>
         <w:rPr>
           <w:rFonts w:ascii="Calibri" w:eastAsia="宋体" w:hAnsi="Calibri" w:hint="eastAsia"/>
@@ -3805,7 +3797,7 @@
         </w:rPr>
         <w:t>用例列表</w:t>
       </w:r>
-      <w:bookmarkEnd w:id="5"/>
+      <w:bookmarkEnd w:id="4"/>
     </w:p>
     <w:p/>
     <w:tbl>
@@ -4423,7 +4415,7 @@
           <w:lang w:eastAsia="zh-CN"/>
         </w:rPr>
       </w:pPr>
-      <w:bookmarkStart w:id="6" w:name="_Toc462524150"/>
+      <w:bookmarkStart w:id="5" w:name="_Toc462524150"/>
       <w:r>
         <w:rPr>
           <w:rFonts w:hint="eastAsia"/>
@@ -4431,7 +4423,7 @@
         </w:rPr>
         <w:t>用例图</w:t>
       </w:r>
-      <w:bookmarkEnd w:id="6"/>
+      <w:bookmarkEnd w:id="5"/>
     </w:p>
     <w:p>
       <w:r>
@@ -4500,7 +4492,7 @@
           <w:lang w:eastAsia="zh-CN"/>
         </w:rPr>
       </w:pPr>
-      <w:bookmarkStart w:id="7" w:name="_Toc462524151"/>
+      <w:bookmarkStart w:id="6" w:name="_Toc462524151"/>
       <w:r>
         <w:rPr>
           <w:rFonts w:hint="eastAsia"/>
@@ -4508,7 +4500,7 @@
         </w:rPr>
         <w:t>详细用例描述</w:t>
       </w:r>
-      <w:bookmarkEnd w:id="7"/>
+      <w:bookmarkEnd w:id="6"/>
     </w:p>
     <w:p>
       <w:pPr>
@@ -16035,7 +16027,13 @@
               <w:t>系统</w:t>
             </w:r>
             <w:r>
-              <w:t>对维护后的酒店基本信息</w:t>
+              <w:rPr>
+                <w:rFonts w:hint="eastAsia"/>
+              </w:rPr>
+              <w:t>请求确认</w:t>
+            </w:r>
+            <w:r>
+              <w:t>维护后的酒店基本信息</w:t>
             </w:r>
             <w:r>
               <w:rPr>
@@ -16051,9 +16049,6 @@
                 <w:rFonts w:hint="eastAsia"/>
               </w:rPr>
               <w:t>地址、所属商圈、简介、设施服务、星级）</w:t>
-            </w:r>
-            <w:r>
-              <w:t>请求确认</w:t>
             </w:r>
           </w:p>
           <w:p>
@@ -16806,16 +16801,7 @@
               <w:ind w:firstLineChars="0"/>
             </w:pPr>
             <w:r>
-              <w:t>酒店工作人员输入</w:t>
-            </w:r>
-            <w:r>
-              <w:rPr>
-                <w:rFonts w:hint="eastAsia"/>
-              </w:rPr>
-              <w:t>正确</w:t>
-            </w:r>
-            <w:r>
-              <w:t>的客房信息</w:t>
+              <w:t>酒店工作人员输入客房信息</w:t>
             </w:r>
           </w:p>
           <w:p>
@@ -16905,6 +16891,13 @@
               </w:rPr>
               <w:t>确认</w:t>
             </w:r>
+            <w:r>
+              <w:rPr>
+                <w:rFonts w:hint="eastAsia"/>
+                <w:color w:val="000000" w:themeColor="text1"/>
+              </w:rPr>
+              <w:t>更新</w:t>
+            </w:r>
           </w:p>
           <w:p>
             <w:pPr>
@@ -16954,7 +16947,7 @@
               <w:rPr>
                 <w:rFonts w:hint="eastAsia"/>
               </w:rPr>
-              <w:t>系统记录</w:t>
+              <w:t>系统更新</w:t>
             </w:r>
             <w:r>
               <w:rPr>
@@ -18027,7 +18020,15 @@
               <w:rPr>
                 <w:rFonts w:hint="eastAsia"/>
               </w:rPr>
-              <w:t>酒店工作人员结束酒店促销策略制定，并请求保存当前促销策略</w:t>
+              <w:t>酒店工作人员结束酒店促销策略维护</w:t>
+            </w:r>
+            <w:bookmarkStart w:id="7" w:name="_GoBack"/>
+            <w:bookmarkEnd w:id="7"/>
+            <w:r>
+              <w:rPr>
+                <w:rFonts w:hint="eastAsia"/>
+              </w:rPr>
+              <w:t>，并请求保存当前促销策略</w:t>
             </w:r>
           </w:p>
           <w:p>
@@ -20691,7 +20692,7 @@
                 <w:rFonts w:hint="eastAsia"/>
                 <w:b/>
               </w:rPr>
-              <w:t>1.2</w:t>
+              <w:t>1.1</w:t>
             </w:r>
             <w:r>
               <w:rPr>
@@ -42764,7 +42765,7 @@
 </file>
 
 <file path=customXml/itemProps1.xml><?xml version="1.0" encoding="utf-8"?>
-<ds:datastoreItem xmlns:ds="http://schemas.openxmlformats.org/officeDocument/2006/customXml" ds:itemID="{A0E36680-CAB6-4F50-AEFD-D0463DEB0A95}">
+<ds:datastoreItem xmlns:ds="http://schemas.openxmlformats.org/officeDocument/2006/customXml" ds:itemID="{07DA9261-BF20-42BC-826F-2A421CF90AE5}">
   <ds:schemaRefs>
     <ds:schemaRef ds:uri="http://schemas.openxmlformats.org/officeDocument/2006/bibliography"/>
   </ds:schemaRefs>

</xml_diff>

<commit_message>
Add FR, Modify UC3.5
</commit_message>
<xml_diff>
--- a/需求阶段作业1/用例文档/用例文档.docx
+++ b/需求阶段作业1/用例文档/用例文档.docx
@@ -1,6 +1,6 @@
 
 <file path=word/document.xml><?xml version="1.0" encoding="utf-8"?>
-<w:document xmlns:wpc="http://schemas.microsoft.com/office/word/2010/wordprocessingCanvas" xmlns:cx="http://schemas.microsoft.com/office/drawing/2014/chartex" xmlns:mc="http://schemas.openxmlformats.org/markup-compatibility/2006" xmlns:o="urn:schemas-microsoft-com:office:office" xmlns:r="http://schemas.openxmlformats.org/officeDocument/2006/relationships" xmlns:m="http://schemas.openxmlformats.org/officeDocument/2006/math" xmlns:v="urn:schemas-microsoft-com:vml" xmlns:wp14="http://schemas.microsoft.com/office/word/2010/wordprocessingDrawing" xmlns:wp="http://schemas.openxmlformats.org/drawingml/2006/wordprocessingDrawing" xmlns:w10="urn:schemas-microsoft-com:office:word" xmlns:w="http://schemas.openxmlformats.org/wordprocessingml/2006/main" xmlns:w14="http://schemas.microsoft.com/office/word/2010/wordml" xmlns:w15="http://schemas.microsoft.com/office/word/2012/wordml" xmlns:w16se="http://schemas.microsoft.com/office/word/2015/wordml/symex" xmlns:wpg="http://schemas.microsoft.com/office/word/2010/wordprocessingGroup" xmlns:wpi="http://schemas.microsoft.com/office/word/2010/wordprocessingInk" xmlns:wne="http://schemas.microsoft.com/office/word/2006/wordml" xmlns:wps="http://schemas.microsoft.com/office/word/2010/wordprocessingShape" mc:Ignorable="w14 w15 w16se wp14">
+<w:document xmlns:wpc="http://schemas.microsoft.com/office/word/2010/wordprocessingCanvas" xmlns:mo="http://schemas.microsoft.com/office/mac/office/2008/main" xmlns:mc="http://schemas.openxmlformats.org/markup-compatibility/2006" xmlns:mv="urn:schemas-microsoft-com:mac:vml" xmlns:o="urn:schemas-microsoft-com:office:office" xmlns:r="http://schemas.openxmlformats.org/officeDocument/2006/relationships" xmlns:m="http://schemas.openxmlformats.org/officeDocument/2006/math" xmlns:v="urn:schemas-microsoft-com:vml" xmlns:wp14="http://schemas.microsoft.com/office/word/2010/wordprocessingDrawing" xmlns:wp="http://schemas.openxmlformats.org/drawingml/2006/wordprocessingDrawing" xmlns:w10="urn:schemas-microsoft-com:office:word" xmlns:w="http://schemas.openxmlformats.org/wordprocessingml/2006/main" xmlns:w14="http://schemas.microsoft.com/office/word/2010/wordml" xmlns:w15="http://schemas.microsoft.com/office/word/2012/wordml" xmlns:wpg="http://schemas.microsoft.com/office/word/2010/wordprocessingGroup" xmlns:wpi="http://schemas.microsoft.com/office/word/2010/wordprocessingInk" xmlns:wne="http://schemas.microsoft.com/office/word/2006/wordml" xmlns:wps="http://schemas.microsoft.com/office/word/2010/wordprocessingShape" mc:Ignorable="w14 w15 wp14">
   <w:body>
     <w:sdt>
       <w:sdtPr>
@@ -29,7 +29,7 @@
       <w:sdtContent>
         <w:p>
           <w:pPr>
-            <w:pStyle w:val="TOC"/>
+            <w:pStyle w:val="ab"/>
           </w:pPr>
           <w:r>
             <w:rPr>
@@ -67,7 +67,7 @@
           <w:hyperlink w:anchor="_Toc462524145" w:history="1">
             <w:r>
               <w:rPr>
-                <w:rStyle w:val="ab"/>
+                <w:rStyle w:val="ac"/>
                 <w:rFonts w:ascii="宋体" w:eastAsia="宋体" w:hAnsi="宋体" w:hint="eastAsia"/>
                 <w:noProof/>
               </w:rPr>
@@ -81,7 +81,7 @@
             </w:r>
             <w:r>
               <w:rPr>
-                <w:rStyle w:val="ab"/>
+                <w:rStyle w:val="ac"/>
                 <w:rFonts w:ascii="Calibri" w:eastAsia="宋体" w:hAnsi="Calibri" w:hint="eastAsia"/>
                 <w:noProof/>
               </w:rPr>
@@ -152,7 +152,7 @@
           <w:hyperlink w:anchor="_Toc462524146" w:history="1">
             <w:r>
               <w:rPr>
-                <w:rStyle w:val="ab"/>
+                <w:rStyle w:val="ac"/>
                 <w:noProof/>
               </w:rPr>
               <w:t>1.</w:t>
@@ -165,7 +165,7 @@
             </w:r>
             <w:r>
               <w:rPr>
-                <w:rStyle w:val="ab"/>
+                <w:rStyle w:val="ac"/>
                 <w:rFonts w:hint="eastAsia"/>
                 <w:noProof/>
               </w:rPr>
@@ -236,7 +236,7 @@
           <w:hyperlink w:anchor="_Toc462524147" w:history="1">
             <w:r>
               <w:rPr>
-                <w:rStyle w:val="ab"/>
+                <w:rStyle w:val="ac"/>
                 <w:noProof/>
               </w:rPr>
               <w:t>2.</w:t>
@@ -249,7 +249,7 @@
             </w:r>
             <w:r>
               <w:rPr>
-                <w:rStyle w:val="ab"/>
+                <w:rStyle w:val="ac"/>
                 <w:rFonts w:hint="eastAsia"/>
                 <w:noProof/>
               </w:rPr>
@@ -320,7 +320,7 @@
           <w:hyperlink w:anchor="_Toc462524148" w:history="1">
             <w:r>
               <w:rPr>
-                <w:rStyle w:val="ab"/>
+                <w:rStyle w:val="ac"/>
                 <w:noProof/>
               </w:rPr>
               <w:t>3.</w:t>
@@ -333,7 +333,7 @@
             </w:r>
             <w:r>
               <w:rPr>
-                <w:rStyle w:val="ab"/>
+                <w:rStyle w:val="ac"/>
                 <w:rFonts w:hint="eastAsia"/>
                 <w:noProof/>
               </w:rPr>
@@ -403,7 +403,7 @@
           <w:hyperlink w:anchor="_Toc462524149" w:history="1">
             <w:r>
               <w:rPr>
-                <w:rStyle w:val="ab"/>
+                <w:rStyle w:val="ac"/>
                 <w:rFonts w:ascii="宋体" w:eastAsia="宋体" w:hAnsi="宋体" w:hint="eastAsia"/>
                 <w:noProof/>
               </w:rPr>
@@ -417,7 +417,7 @@
             </w:r>
             <w:r>
               <w:rPr>
-                <w:rStyle w:val="ab"/>
+                <w:rStyle w:val="ac"/>
                 <w:rFonts w:ascii="Calibri" w:eastAsia="宋体" w:hAnsi="Calibri" w:hint="eastAsia"/>
                 <w:noProof/>
               </w:rPr>
@@ -487,7 +487,7 @@
           <w:hyperlink w:anchor="_Toc462524150" w:history="1">
             <w:r>
               <w:rPr>
-                <w:rStyle w:val="ab"/>
+                <w:rStyle w:val="ac"/>
                 <w:rFonts w:ascii="宋体" w:eastAsia="宋体" w:hAnsi="宋体" w:hint="eastAsia"/>
                 <w:noProof/>
               </w:rPr>
@@ -501,7 +501,7 @@
             </w:r>
             <w:r>
               <w:rPr>
-                <w:rStyle w:val="ab"/>
+                <w:rStyle w:val="ac"/>
                 <w:rFonts w:hint="eastAsia"/>
                 <w:noProof/>
               </w:rPr>
@@ -571,7 +571,7 @@
           <w:hyperlink w:anchor="_Toc462524151" w:history="1">
             <w:r>
               <w:rPr>
-                <w:rStyle w:val="ab"/>
+                <w:rStyle w:val="ac"/>
                 <w:rFonts w:ascii="宋体" w:eastAsia="宋体" w:hAnsi="宋体" w:hint="eastAsia"/>
                 <w:noProof/>
               </w:rPr>
@@ -585,7 +585,7 @@
             </w:r>
             <w:r>
               <w:rPr>
-                <w:rStyle w:val="ab"/>
+                <w:rStyle w:val="ac"/>
                 <w:rFonts w:hint="eastAsia"/>
                 <w:noProof/>
               </w:rPr>
@@ -3607,7 +3607,10 @@
               <w:spacing w:before="40" w:after="40"/>
             </w:pPr>
             <w:r>
-              <w:t>2016/9/24</w:t>
+              <w:t>2016/9/2</w:t>
+            </w:r>
+            <w:r>
+              <w:t>6</w:t>
             </w:r>
           </w:p>
         </w:tc>
@@ -3642,7 +3645,87 @@
               <w:spacing w:before="40" w:after="40"/>
             </w:pPr>
             <w:r>
-              <w:t>V1.5.2</w:t>
+              <w:t>V1.5</w:t>
+            </w:r>
+            <w:r>
+              <w:t>.2</w:t>
+            </w:r>
+          </w:p>
+        </w:tc>
+      </w:tr>
+      <w:tr>
+        <w:tc>
+          <w:tcPr>
+            <w:tcW w:w="1668" w:type="dxa"/>
+            <w:tcBorders>
+              <w:top w:val="nil"/>
+            </w:tcBorders>
+          </w:tcPr>
+          <w:p>
+            <w:pPr>
+              <w:spacing w:before="40" w:after="40"/>
+            </w:pPr>
+            <w:r>
+              <w:t>冯俊杰</w:t>
+            </w:r>
+          </w:p>
+        </w:tc>
+        <w:tc>
+          <w:tcPr>
+            <w:tcW w:w="1662" w:type="dxa"/>
+            <w:tcBorders>
+              <w:top w:val="nil"/>
+            </w:tcBorders>
+          </w:tcPr>
+          <w:p>
+            <w:pPr>
+              <w:spacing w:before="40" w:after="40"/>
+            </w:pPr>
+            <w:r>
+              <w:t>2016/9/2</w:t>
+            </w:r>
+            <w:r>
+              <w:t>7</w:t>
+            </w:r>
+          </w:p>
+        </w:tc>
+        <w:tc>
+          <w:tcPr>
+            <w:tcW w:w="4954" w:type="dxa"/>
+            <w:tcBorders>
+              <w:top w:val="nil"/>
+            </w:tcBorders>
+          </w:tcPr>
+          <w:p>
+            <w:pPr>
+              <w:spacing w:before="40" w:after="40"/>
+            </w:pPr>
+            <w:r>
+              <w:t>修改用例</w:t>
+            </w:r>
+            <w:r>
+              <w:t>3.5</w:t>
+            </w:r>
+            <w:bookmarkStart w:id="0" w:name="_GoBack"/>
+            <w:bookmarkEnd w:id="0"/>
+          </w:p>
+        </w:tc>
+        <w:tc>
+          <w:tcPr>
+            <w:tcW w:w="1584" w:type="dxa"/>
+            <w:tcBorders>
+              <w:top w:val="nil"/>
+            </w:tcBorders>
+          </w:tcPr>
+          <w:p>
+            <w:pPr>
+              <w:spacing w:before="40" w:after="40"/>
+            </w:pPr>
+            <w:r>
+              <w:t>V1.5.</w:t>
+            </w:r>
+            <w:r>
+              <w:t>3</w:t>
             </w:r>
           </w:p>
         </w:tc>
@@ -3683,7 +3766,7 @@
           <w:lang w:eastAsia="zh-CN"/>
         </w:rPr>
       </w:pPr>
-      <w:bookmarkStart w:id="0" w:name="_Toc462524145"/>
+      <w:bookmarkStart w:id="1" w:name="_Toc462524145"/>
       <w:r>
         <w:rPr>
           <w:rFonts w:ascii="Calibri" w:eastAsia="宋体" w:hAnsi="Calibri" w:hint="eastAsia"/>
@@ -3692,7 +3775,7 @@
         <w:lastRenderedPageBreak/>
         <w:t>引言</w:t>
       </w:r>
-      <w:bookmarkEnd w:id="0"/>
+      <w:bookmarkEnd w:id="1"/>
     </w:p>
     <w:p>
       <w:pPr>
@@ -3711,7 +3794,7 @@
           <w:lang w:eastAsia="zh-CN"/>
         </w:rPr>
       </w:pPr>
-      <w:bookmarkStart w:id="1" w:name="_Toc462524146"/>
+      <w:bookmarkStart w:id="2" w:name="_Toc462524146"/>
       <w:r>
         <w:rPr>
           <w:rFonts w:hint="eastAsia"/>
@@ -3720,7 +3803,7 @@
         </w:rPr>
         <w:t>目的</w:t>
       </w:r>
-      <w:bookmarkEnd w:id="1"/>
+      <w:bookmarkEnd w:id="2"/>
     </w:p>
     <w:p>
       <w:pPr>
@@ -3764,7 +3847,7 @@
           <w:lang w:eastAsia="zh-CN"/>
         </w:rPr>
       </w:pPr>
-      <w:bookmarkStart w:id="2" w:name="_Toc462524147"/>
+      <w:bookmarkStart w:id="3" w:name="_Toc462524147"/>
       <w:r>
         <w:rPr>
           <w:rFonts w:hint="eastAsia"/>
@@ -3773,7 +3856,7 @@
         </w:rPr>
         <w:t>阅读说明</w:t>
       </w:r>
-      <w:bookmarkEnd w:id="2"/>
+      <w:bookmarkEnd w:id="3"/>
     </w:p>
     <w:p>
       <w:pPr>
@@ -3814,7 +3897,7 @@
           <w:lang w:eastAsia="zh-CN"/>
         </w:rPr>
       </w:pPr>
-      <w:bookmarkStart w:id="3" w:name="_Toc462524148"/>
+      <w:bookmarkStart w:id="4" w:name="_Toc462524148"/>
       <w:r>
         <w:rPr>
           <w:rFonts w:hint="eastAsia"/>
@@ -3830,7 +3913,7 @@
         </w:rPr>
         <w:t>文献</w:t>
       </w:r>
-      <w:bookmarkEnd w:id="3"/>
+      <w:bookmarkEnd w:id="4"/>
     </w:p>
     <w:p>
       <w:pPr>
@@ -3846,7 +3929,7 @@
           <w:lang w:eastAsia="zh-CN"/>
         </w:rPr>
       </w:pPr>
-      <w:bookmarkStart w:id="4" w:name="_Toc462524149"/>
+      <w:bookmarkStart w:id="5" w:name="_Toc462524149"/>
       <w:r>
         <w:rPr>
           <w:rFonts w:ascii="Calibri" w:eastAsia="宋体" w:hAnsi="Calibri" w:hint="eastAsia"/>
@@ -3854,7 +3937,7 @@
         </w:rPr>
         <w:t>用例列表</w:t>
       </w:r>
-      <w:bookmarkEnd w:id="4"/>
+      <w:bookmarkEnd w:id="5"/>
     </w:p>
     <w:p/>
     <w:tbl>
@@ -4472,7 +4555,7 @@
           <w:lang w:eastAsia="zh-CN"/>
         </w:rPr>
       </w:pPr>
-      <w:bookmarkStart w:id="5" w:name="_Toc462524150"/>
+      <w:bookmarkStart w:id="6" w:name="_Toc462524150"/>
       <w:r>
         <w:rPr>
           <w:rFonts w:hint="eastAsia"/>
@@ -4480,7 +4563,7 @@
         </w:rPr>
         <w:t>用例图</w:t>
       </w:r>
-      <w:bookmarkEnd w:id="5"/>
+      <w:bookmarkEnd w:id="6"/>
     </w:p>
     <w:p>
       <w:r>
@@ -4549,7 +4632,7 @@
           <w:lang w:eastAsia="zh-CN"/>
         </w:rPr>
       </w:pPr>
-      <w:bookmarkStart w:id="6" w:name="_Toc462524151"/>
+      <w:bookmarkStart w:id="7" w:name="_Toc462524151"/>
       <w:r>
         <w:rPr>
           <w:rFonts w:hint="eastAsia"/>
@@ -4557,7 +4640,7 @@
         </w:rPr>
         <w:t>详细用例描述</w:t>
       </w:r>
-      <w:bookmarkEnd w:id="6"/>
+      <w:bookmarkEnd w:id="7"/>
     </w:p>
     <w:p>
       <w:pPr>
@@ -21847,9 +21930,6 @@
               </w:numPr>
               <w:spacing w:line="480" w:lineRule="auto"/>
               <w:ind w:firstLineChars="0"/>
-              <w:rPr>
-                <w:rFonts w:hint="eastAsia"/>
-              </w:rPr>
             </w:pPr>
             <w:r>
               <w:rPr>
@@ -21857,8 +21937,6 @@
               </w:rPr>
               <w:t>系统退出酒店订单浏览</w:t>
             </w:r>
-            <w:bookmarkStart w:id="7" w:name="_GoBack"/>
-            <w:bookmarkEnd w:id="7"/>
           </w:p>
         </w:tc>
       </w:tr>
@@ -26956,7 +27034,10 @@
               <w:t>2016/9/</w:t>
             </w:r>
             <w:r>
-              <w:t>20</w:t>
+              <w:t>2</w:t>
+            </w:r>
+            <w:r>
+              <w:t>6</w:t>
             </w:r>
           </w:p>
         </w:tc>
@@ -27009,7 +27090,16 @@
               <w:t>目标是</w:t>
             </w:r>
             <w:r>
-              <w:t>快速、正确地对用户的信用值进行充值</w:t>
+              <w:t>快速、正确地对</w:t>
+            </w:r>
+            <w:r>
+              <w:rPr>
+                <w:rFonts w:hint="eastAsia"/>
+              </w:rPr>
+              <w:t>客户</w:t>
+            </w:r>
+            <w:r>
+              <w:t>的信用值进行充值</w:t>
             </w:r>
           </w:p>
         </w:tc>
@@ -27244,7 +27334,16 @@
               <w:ind w:firstLineChars="0"/>
             </w:pPr>
             <w:r>
-              <w:t>网站营销人员输入用户编号</w:t>
+              <w:t>网站营销人员输入</w:t>
+            </w:r>
+            <w:r>
+              <w:rPr>
+                <w:rFonts w:hint="eastAsia"/>
+              </w:rPr>
+              <w:t>客户</w:t>
+            </w:r>
+            <w:r>
+              <w:t>编号</w:t>
             </w:r>
           </w:p>
           <w:p>
@@ -27260,7 +27359,13 @@
               <w:rPr>
                 <w:rFonts w:hint="eastAsia"/>
               </w:rPr>
-              <w:t>系统显示用户信息</w:t>
+              <w:t>系统显示用客户</w:t>
+            </w:r>
+            <w:r>
+              <w:rPr>
+                <w:rFonts w:hint="eastAsia"/>
+              </w:rPr>
+              <w:t>信息</w:t>
             </w:r>
             <w:r>
               <w:t>（</w:t>
@@ -27354,7 +27459,13 @@
               <w:t>系统为</w:t>
             </w:r>
             <w:r>
-              <w:t>用户增加信用值</w:t>
+              <w:rPr>
+                <w:rFonts w:hint="eastAsia"/>
+              </w:rPr>
+              <w:t>客户</w:t>
+            </w:r>
+            <w:r>
+              <w:t>增加信用值</w:t>
             </w:r>
           </w:p>
         </w:tc>
@@ -28826,7 +28937,7 @@
               <w:t>2</w:t>
             </w:r>
             <w:r>
-              <w:t>1</w:t>
+              <w:t>6</w:t>
             </w:r>
           </w:p>
         </w:tc>
@@ -31560,7 +31671,7 @@
 </file>
 
 <file path=word/endnotes.xml><?xml version="1.0" encoding="utf-8"?>
-<w:endnotes xmlns:wpc="http://schemas.microsoft.com/office/word/2010/wordprocessingCanvas" xmlns:cx="http://schemas.microsoft.com/office/drawing/2014/chartex" xmlns:mc="http://schemas.openxmlformats.org/markup-compatibility/2006" xmlns:o="urn:schemas-microsoft-com:office:office" xmlns:r="http://schemas.openxmlformats.org/officeDocument/2006/relationships" xmlns:m="http://schemas.openxmlformats.org/officeDocument/2006/math" xmlns:v="urn:schemas-microsoft-com:vml" xmlns:wp14="http://schemas.microsoft.com/office/word/2010/wordprocessingDrawing" xmlns:wp="http://schemas.openxmlformats.org/drawingml/2006/wordprocessingDrawing" xmlns:w10="urn:schemas-microsoft-com:office:word" xmlns:w="http://schemas.openxmlformats.org/wordprocessingml/2006/main" xmlns:w14="http://schemas.microsoft.com/office/word/2010/wordml" xmlns:w15="http://schemas.microsoft.com/office/word/2012/wordml" xmlns:w16se="http://schemas.microsoft.com/office/word/2015/wordml/symex" xmlns:wpg="http://schemas.microsoft.com/office/word/2010/wordprocessingGroup" xmlns:wpi="http://schemas.microsoft.com/office/word/2010/wordprocessingInk" xmlns:wne="http://schemas.microsoft.com/office/word/2006/wordml" xmlns:wps="http://schemas.microsoft.com/office/word/2010/wordprocessingShape" mc:Ignorable="w14 w15 w16se wp14">
+<w:endnotes xmlns:wpc="http://schemas.microsoft.com/office/word/2010/wordprocessingCanvas" xmlns:mo="http://schemas.microsoft.com/office/mac/office/2008/main" xmlns:mc="http://schemas.openxmlformats.org/markup-compatibility/2006" xmlns:mv="urn:schemas-microsoft-com:mac:vml" xmlns:o="urn:schemas-microsoft-com:office:office" xmlns:r="http://schemas.openxmlformats.org/officeDocument/2006/relationships" xmlns:m="http://schemas.openxmlformats.org/officeDocument/2006/math" xmlns:v="urn:schemas-microsoft-com:vml" xmlns:wp14="http://schemas.microsoft.com/office/word/2010/wordprocessingDrawing" xmlns:wp="http://schemas.openxmlformats.org/drawingml/2006/wordprocessingDrawing" xmlns:w10="urn:schemas-microsoft-com:office:word" xmlns:w="http://schemas.openxmlformats.org/wordprocessingml/2006/main" xmlns:w14="http://schemas.microsoft.com/office/word/2010/wordml" xmlns:w15="http://schemas.microsoft.com/office/word/2012/wordml" xmlns:wpg="http://schemas.microsoft.com/office/word/2010/wordprocessingGroup" xmlns:wpi="http://schemas.microsoft.com/office/word/2010/wordprocessingInk" xmlns:wne="http://schemas.microsoft.com/office/word/2006/wordml" xmlns:wps="http://schemas.microsoft.com/office/word/2010/wordprocessingShape" mc:Ignorable="w14 w15 wp14">
   <w:endnote w:type="separator" w:id="-1">
     <w:p>
       <w:r>
@@ -31579,7 +31690,7 @@
 </file>
 
 <file path=word/footnotes.xml><?xml version="1.0" encoding="utf-8"?>
-<w:footnotes xmlns:wpc="http://schemas.microsoft.com/office/word/2010/wordprocessingCanvas" xmlns:cx="http://schemas.microsoft.com/office/drawing/2014/chartex" xmlns:mc="http://schemas.openxmlformats.org/markup-compatibility/2006" xmlns:o="urn:schemas-microsoft-com:office:office" xmlns:r="http://schemas.openxmlformats.org/officeDocument/2006/relationships" xmlns:m="http://schemas.openxmlformats.org/officeDocument/2006/math" xmlns:v="urn:schemas-microsoft-com:vml" xmlns:wp14="http://schemas.microsoft.com/office/word/2010/wordprocessingDrawing" xmlns:wp="http://schemas.openxmlformats.org/drawingml/2006/wordprocessingDrawing" xmlns:w10="urn:schemas-microsoft-com:office:word" xmlns:w="http://schemas.openxmlformats.org/wordprocessingml/2006/main" xmlns:w14="http://schemas.microsoft.com/office/word/2010/wordml" xmlns:w15="http://schemas.microsoft.com/office/word/2012/wordml" xmlns:w16se="http://schemas.microsoft.com/office/word/2015/wordml/symex" xmlns:wpg="http://schemas.microsoft.com/office/word/2010/wordprocessingGroup" xmlns:wpi="http://schemas.microsoft.com/office/word/2010/wordprocessingInk" xmlns:wne="http://schemas.microsoft.com/office/word/2006/wordml" xmlns:wps="http://schemas.microsoft.com/office/word/2010/wordprocessingShape" mc:Ignorable="w14 w15 w16se wp14">
+<w:footnotes xmlns:wpc="http://schemas.microsoft.com/office/word/2010/wordprocessingCanvas" xmlns:mo="http://schemas.microsoft.com/office/mac/office/2008/main" xmlns:mc="http://schemas.openxmlformats.org/markup-compatibility/2006" xmlns:mv="urn:schemas-microsoft-com:mac:vml" xmlns:o="urn:schemas-microsoft-com:office:office" xmlns:r="http://schemas.openxmlformats.org/officeDocument/2006/relationships" xmlns:m="http://schemas.openxmlformats.org/officeDocument/2006/math" xmlns:v="urn:schemas-microsoft-com:vml" xmlns:wp14="http://schemas.microsoft.com/office/word/2010/wordprocessingDrawing" xmlns:wp="http://schemas.openxmlformats.org/drawingml/2006/wordprocessingDrawing" xmlns:w10="urn:schemas-microsoft-com:office:word" xmlns:w="http://schemas.openxmlformats.org/wordprocessingml/2006/main" xmlns:w14="http://schemas.microsoft.com/office/word/2010/wordml" xmlns:w15="http://schemas.microsoft.com/office/word/2012/wordml" xmlns:wpg="http://schemas.microsoft.com/office/word/2010/wordprocessingGroup" xmlns:wpi="http://schemas.microsoft.com/office/word/2010/wordprocessingInk" xmlns:wne="http://schemas.microsoft.com/office/word/2006/wordml" xmlns:wps="http://schemas.microsoft.com/office/word/2010/wordprocessingShape" mc:Ignorable="w14 w15 wp14">
   <w:footnote w:type="separator" w:id="-1">
     <w:p>
       <w:r>
@@ -31598,8 +31709,8 @@
 </file>
 
 <file path=word/numbering.xml><?xml version="1.0" encoding="utf-8"?>
-<w:numbering xmlns:wpc="http://schemas.microsoft.com/office/word/2010/wordprocessingCanvas" xmlns:cx="http://schemas.microsoft.com/office/drawing/2014/chartex" xmlns:mc="http://schemas.openxmlformats.org/markup-compatibility/2006" xmlns:o="urn:schemas-microsoft-com:office:office" xmlns:r="http://schemas.openxmlformats.org/officeDocument/2006/relationships" xmlns:m="http://schemas.openxmlformats.org/officeDocument/2006/math" xmlns:v="urn:schemas-microsoft-com:vml" xmlns:wp14="http://schemas.microsoft.com/office/word/2010/wordprocessingDrawing" xmlns:wp="http://schemas.openxmlformats.org/drawingml/2006/wordprocessingDrawing" xmlns:w10="urn:schemas-microsoft-com:office:word" xmlns:w="http://schemas.openxmlformats.org/wordprocessingml/2006/main" xmlns:w14="http://schemas.microsoft.com/office/word/2010/wordml" xmlns:w15="http://schemas.microsoft.com/office/word/2012/wordml" xmlns:w16se="http://schemas.microsoft.com/office/word/2015/wordml/symex" xmlns:wpg="http://schemas.microsoft.com/office/word/2010/wordprocessingGroup" xmlns:wpi="http://schemas.microsoft.com/office/word/2010/wordprocessingInk" xmlns:wne="http://schemas.microsoft.com/office/word/2006/wordml" xmlns:wps="http://schemas.microsoft.com/office/word/2010/wordprocessingShape" mc:Ignorable="w14 w15 w16se wp14">
-  <w:abstractNum w:abstractNumId="0" w15:restartNumberingAfterBreak="0">
+<w:numbering xmlns:wpc="http://schemas.microsoft.com/office/word/2010/wordprocessingCanvas" xmlns:mo="http://schemas.microsoft.com/office/mac/office/2008/main" xmlns:mc="http://schemas.openxmlformats.org/markup-compatibility/2006" xmlns:mv="urn:schemas-microsoft-com:mac:vml" xmlns:o="urn:schemas-microsoft-com:office:office" xmlns:r="http://schemas.openxmlformats.org/officeDocument/2006/relationships" xmlns:m="http://schemas.openxmlformats.org/officeDocument/2006/math" xmlns:v="urn:schemas-microsoft-com:vml" xmlns:wp14="http://schemas.microsoft.com/office/word/2010/wordprocessingDrawing" xmlns:wp="http://schemas.openxmlformats.org/drawingml/2006/wordprocessingDrawing" xmlns:w10="urn:schemas-microsoft-com:office:word" xmlns:w="http://schemas.openxmlformats.org/wordprocessingml/2006/main" xmlns:w14="http://schemas.microsoft.com/office/word/2010/wordml" xmlns:w15="http://schemas.microsoft.com/office/word/2012/wordml" xmlns:wpg="http://schemas.microsoft.com/office/word/2010/wordprocessingGroup" xmlns:wpi="http://schemas.microsoft.com/office/word/2010/wordprocessingInk" xmlns:wne="http://schemas.microsoft.com/office/word/2006/wordml" xmlns:wps="http://schemas.microsoft.com/office/word/2010/wordprocessingShape" mc:Ignorable="w14 w15 wp14">
+  <w:abstractNum w:abstractNumId="0">
     <w:nsid w:val="003763BD"/>
     <w:multiLevelType w:val="hybridMultilevel"/>
     <w:tmpl w:val="CCEE5D60"/>
@@ -31688,7 +31799,7 @@
       </w:pPr>
     </w:lvl>
   </w:abstractNum>
-  <w:abstractNum w:abstractNumId="1" w15:restartNumberingAfterBreak="0">
+  <w:abstractNum w:abstractNumId="1">
     <w:nsid w:val="010B4017"/>
     <w:multiLevelType w:val="hybridMultilevel"/>
     <w:tmpl w:val="B0181418"/>
@@ -31777,7 +31888,7 @@
       </w:pPr>
     </w:lvl>
   </w:abstractNum>
-  <w:abstractNum w:abstractNumId="2" w15:restartNumberingAfterBreak="0">
+  <w:abstractNum w:abstractNumId="2">
     <w:nsid w:val="01927B4D"/>
     <w:multiLevelType w:val="hybridMultilevel"/>
     <w:tmpl w:val="75ACB12A"/>
@@ -31866,7 +31977,7 @@
       </w:pPr>
     </w:lvl>
   </w:abstractNum>
-  <w:abstractNum w:abstractNumId="3" w15:restartNumberingAfterBreak="0">
+  <w:abstractNum w:abstractNumId="3">
     <w:nsid w:val="01C873B0"/>
     <w:multiLevelType w:val="hybridMultilevel"/>
     <w:tmpl w:val="037E6710"/>
@@ -31955,7 +32066,7 @@
       </w:pPr>
     </w:lvl>
   </w:abstractNum>
-  <w:abstractNum w:abstractNumId="4" w15:restartNumberingAfterBreak="0">
+  <w:abstractNum w:abstractNumId="4">
     <w:nsid w:val="02774550"/>
     <w:multiLevelType w:val="hybridMultilevel"/>
     <w:tmpl w:val="7CC03FEE"/>
@@ -32044,7 +32155,7 @@
       </w:pPr>
     </w:lvl>
   </w:abstractNum>
-  <w:abstractNum w:abstractNumId="5" w15:restartNumberingAfterBreak="0">
+  <w:abstractNum w:abstractNumId="5">
     <w:nsid w:val="0290783C"/>
     <w:multiLevelType w:val="hybridMultilevel"/>
     <w:tmpl w:val="14A8B2A6"/>
@@ -32133,7 +32244,7 @@
       </w:pPr>
     </w:lvl>
   </w:abstractNum>
-  <w:abstractNum w:abstractNumId="6" w15:restartNumberingAfterBreak="0">
+  <w:abstractNum w:abstractNumId="6">
     <w:nsid w:val="08113036"/>
     <w:multiLevelType w:val="hybridMultilevel"/>
     <w:tmpl w:val="738AE02E"/>
@@ -32222,7 +32333,7 @@
       </w:pPr>
     </w:lvl>
   </w:abstractNum>
-  <w:abstractNum w:abstractNumId="7" w15:restartNumberingAfterBreak="0">
+  <w:abstractNum w:abstractNumId="7">
     <w:nsid w:val="08C63263"/>
     <w:multiLevelType w:val="hybridMultilevel"/>
     <w:tmpl w:val="EB2ED0FC"/>
@@ -32311,7 +32422,7 @@
       </w:pPr>
     </w:lvl>
   </w:abstractNum>
-  <w:abstractNum w:abstractNumId="8" w15:restartNumberingAfterBreak="0">
+  <w:abstractNum w:abstractNumId="8">
     <w:nsid w:val="09954122"/>
     <w:multiLevelType w:val="hybridMultilevel"/>
     <w:tmpl w:val="50426DE4"/>
@@ -32400,7 +32511,7 @@
       </w:pPr>
     </w:lvl>
   </w:abstractNum>
-  <w:abstractNum w:abstractNumId="9" w15:restartNumberingAfterBreak="0">
+  <w:abstractNum w:abstractNumId="9">
     <w:nsid w:val="0B707485"/>
     <w:multiLevelType w:val="multilevel"/>
     <w:tmpl w:val="C62299DC"/>
@@ -32521,7 +32632,7 @@
       </w:rPr>
     </w:lvl>
   </w:abstractNum>
-  <w:abstractNum w:abstractNumId="10" w15:restartNumberingAfterBreak="0">
+  <w:abstractNum w:abstractNumId="10">
     <w:nsid w:val="0BD81BC3"/>
     <w:multiLevelType w:val="hybridMultilevel"/>
     <w:tmpl w:val="8FBCB396"/>
@@ -32610,7 +32721,7 @@
       </w:pPr>
     </w:lvl>
   </w:abstractNum>
-  <w:abstractNum w:abstractNumId="11" w15:restartNumberingAfterBreak="0">
+  <w:abstractNum w:abstractNumId="11">
     <w:nsid w:val="0DC14801"/>
     <w:multiLevelType w:val="hybridMultilevel"/>
     <w:tmpl w:val="0FF6C536"/>
@@ -32699,7 +32810,7 @@
       </w:pPr>
     </w:lvl>
   </w:abstractNum>
-  <w:abstractNum w:abstractNumId="12" w15:restartNumberingAfterBreak="0">
+  <w:abstractNum w:abstractNumId="12">
     <w:nsid w:val="0DD26C41"/>
     <w:multiLevelType w:val="multilevel"/>
     <w:tmpl w:val="B3008A82"/>
@@ -32812,7 +32923,7 @@
       </w:rPr>
     </w:lvl>
   </w:abstractNum>
-  <w:abstractNum w:abstractNumId="13" w15:restartNumberingAfterBreak="0">
+  <w:abstractNum w:abstractNumId="13">
     <w:nsid w:val="0FF316DC"/>
     <w:multiLevelType w:val="hybridMultilevel"/>
     <w:tmpl w:val="2FCE36DA"/>
@@ -32901,7 +33012,7 @@
       </w:pPr>
     </w:lvl>
   </w:abstractNum>
-  <w:abstractNum w:abstractNumId="14" w15:restartNumberingAfterBreak="0">
+  <w:abstractNum w:abstractNumId="14">
     <w:nsid w:val="1244793F"/>
     <w:multiLevelType w:val="hybridMultilevel"/>
     <w:tmpl w:val="2F6CBE70"/>
@@ -32990,7 +33101,7 @@
       </w:pPr>
     </w:lvl>
   </w:abstractNum>
-  <w:abstractNum w:abstractNumId="15" w15:restartNumberingAfterBreak="0">
+  <w:abstractNum w:abstractNumId="15">
     <w:nsid w:val="126A1951"/>
     <w:multiLevelType w:val="hybridMultilevel"/>
     <w:tmpl w:val="2F6CBE70"/>
@@ -33079,7 +33190,7 @@
       </w:pPr>
     </w:lvl>
   </w:abstractNum>
-  <w:abstractNum w:abstractNumId="16" w15:restartNumberingAfterBreak="0">
+  <w:abstractNum w:abstractNumId="16">
     <w:nsid w:val="12992F1A"/>
     <w:multiLevelType w:val="hybridMultilevel"/>
     <w:tmpl w:val="EDB854CC"/>
@@ -33168,7 +33279,7 @@
       </w:pPr>
     </w:lvl>
   </w:abstractNum>
-  <w:abstractNum w:abstractNumId="17" w15:restartNumberingAfterBreak="0">
+  <w:abstractNum w:abstractNumId="17">
     <w:nsid w:val="12FC0B89"/>
     <w:multiLevelType w:val="hybridMultilevel"/>
     <w:tmpl w:val="615A3158"/>
@@ -33257,7 +33368,7 @@
       </w:pPr>
     </w:lvl>
   </w:abstractNum>
-  <w:abstractNum w:abstractNumId="18" w15:restartNumberingAfterBreak="0">
+  <w:abstractNum w:abstractNumId="18">
     <w:nsid w:val="155E6EEB"/>
     <w:multiLevelType w:val="hybridMultilevel"/>
     <w:tmpl w:val="51629D28"/>
@@ -33346,7 +33457,7 @@
       </w:pPr>
     </w:lvl>
   </w:abstractNum>
-  <w:abstractNum w:abstractNumId="19" w15:restartNumberingAfterBreak="0">
+  <w:abstractNum w:abstractNumId="19">
     <w:nsid w:val="158C5CC7"/>
     <w:multiLevelType w:val="hybridMultilevel"/>
     <w:tmpl w:val="E7D68522"/>
@@ -33435,7 +33546,7 @@
       </w:pPr>
     </w:lvl>
   </w:abstractNum>
-  <w:abstractNum w:abstractNumId="20" w15:restartNumberingAfterBreak="0">
+  <w:abstractNum w:abstractNumId="20">
     <w:nsid w:val="1687782F"/>
     <w:multiLevelType w:val="hybridMultilevel"/>
     <w:tmpl w:val="01BCC814"/>
@@ -33524,7 +33635,7 @@
       </w:pPr>
     </w:lvl>
   </w:abstractNum>
-  <w:abstractNum w:abstractNumId="21" w15:restartNumberingAfterBreak="0">
+  <w:abstractNum w:abstractNumId="21">
     <w:nsid w:val="174C6F7E"/>
     <w:multiLevelType w:val="hybridMultilevel"/>
     <w:tmpl w:val="8A0EA1D4"/>
@@ -33613,7 +33724,7 @@
       </w:pPr>
     </w:lvl>
   </w:abstractNum>
-  <w:abstractNum w:abstractNumId="22" w15:restartNumberingAfterBreak="0">
+  <w:abstractNum w:abstractNumId="22">
     <w:nsid w:val="17585025"/>
     <w:multiLevelType w:val="hybridMultilevel"/>
     <w:tmpl w:val="C362174C"/>
@@ -33702,7 +33813,7 @@
       </w:pPr>
     </w:lvl>
   </w:abstractNum>
-  <w:abstractNum w:abstractNumId="23" w15:restartNumberingAfterBreak="0">
+  <w:abstractNum w:abstractNumId="23">
     <w:nsid w:val="18911F51"/>
     <w:multiLevelType w:val="hybridMultilevel"/>
     <w:tmpl w:val="E9561FC6"/>
@@ -33791,7 +33902,7 @@
       </w:pPr>
     </w:lvl>
   </w:abstractNum>
-  <w:abstractNum w:abstractNumId="24" w15:restartNumberingAfterBreak="0">
+  <w:abstractNum w:abstractNumId="24">
     <w:nsid w:val="19DC3FE4"/>
     <w:multiLevelType w:val="hybridMultilevel"/>
     <w:tmpl w:val="68561F26"/>
@@ -33880,7 +33991,7 @@
       </w:pPr>
     </w:lvl>
   </w:abstractNum>
-  <w:abstractNum w:abstractNumId="25" w15:restartNumberingAfterBreak="0">
+  <w:abstractNum w:abstractNumId="25">
     <w:nsid w:val="19E75E15"/>
     <w:multiLevelType w:val="hybridMultilevel"/>
     <w:tmpl w:val="E17E5B30"/>
@@ -33969,7 +34080,7 @@
       </w:pPr>
     </w:lvl>
   </w:abstractNum>
-  <w:abstractNum w:abstractNumId="26" w15:restartNumberingAfterBreak="0">
+  <w:abstractNum w:abstractNumId="26">
     <w:nsid w:val="1CC725E5"/>
     <w:multiLevelType w:val="hybridMultilevel"/>
     <w:tmpl w:val="FB14BD7E"/>
@@ -34058,7 +34169,7 @@
       </w:pPr>
     </w:lvl>
   </w:abstractNum>
-  <w:abstractNum w:abstractNumId="27" w15:restartNumberingAfterBreak="0">
+  <w:abstractNum w:abstractNumId="27">
     <w:nsid w:val="1DE4594C"/>
     <w:multiLevelType w:val="hybridMultilevel"/>
     <w:tmpl w:val="75E42660"/>
@@ -34147,7 +34258,7 @@
       </w:pPr>
     </w:lvl>
   </w:abstractNum>
-  <w:abstractNum w:abstractNumId="28" w15:restartNumberingAfterBreak="0">
+  <w:abstractNum w:abstractNumId="28">
     <w:nsid w:val="206A3AE3"/>
     <w:multiLevelType w:val="hybridMultilevel"/>
     <w:tmpl w:val="78AE4D0A"/>
@@ -34236,7 +34347,7 @@
       </w:pPr>
     </w:lvl>
   </w:abstractNum>
-  <w:abstractNum w:abstractNumId="29" w15:restartNumberingAfterBreak="0">
+  <w:abstractNum w:abstractNumId="29">
     <w:nsid w:val="20C263B5"/>
     <w:multiLevelType w:val="hybridMultilevel"/>
     <w:tmpl w:val="88C2FD36"/>
@@ -34325,7 +34436,7 @@
       </w:pPr>
     </w:lvl>
   </w:abstractNum>
-  <w:abstractNum w:abstractNumId="30" w15:restartNumberingAfterBreak="0">
+  <w:abstractNum w:abstractNumId="30">
     <w:nsid w:val="211269D2"/>
     <w:multiLevelType w:val="hybridMultilevel"/>
     <w:tmpl w:val="19CE57CA"/>
@@ -34414,7 +34525,7 @@
       </w:pPr>
     </w:lvl>
   </w:abstractNum>
-  <w:abstractNum w:abstractNumId="31" w15:restartNumberingAfterBreak="0">
+  <w:abstractNum w:abstractNumId="31">
     <w:nsid w:val="22AC56EC"/>
     <w:multiLevelType w:val="hybridMultilevel"/>
     <w:tmpl w:val="081C52C2"/>
@@ -34503,7 +34614,7 @@
       </w:pPr>
     </w:lvl>
   </w:abstractNum>
-  <w:abstractNum w:abstractNumId="32" w15:restartNumberingAfterBreak="0">
+  <w:abstractNum w:abstractNumId="32">
     <w:nsid w:val="22D336D8"/>
     <w:multiLevelType w:val="hybridMultilevel"/>
     <w:tmpl w:val="EFD21596"/>
@@ -34592,7 +34703,7 @@
       </w:pPr>
     </w:lvl>
   </w:abstractNum>
-  <w:abstractNum w:abstractNumId="33" w15:restartNumberingAfterBreak="0">
+  <w:abstractNum w:abstractNumId="33">
     <w:nsid w:val="24080E60"/>
     <w:multiLevelType w:val="hybridMultilevel"/>
     <w:tmpl w:val="77CE85EC"/>
@@ -34681,7 +34792,7 @@
       </w:pPr>
     </w:lvl>
   </w:abstractNum>
-  <w:abstractNum w:abstractNumId="34" w15:restartNumberingAfterBreak="0">
+  <w:abstractNum w:abstractNumId="34">
     <w:nsid w:val="2524082D"/>
     <w:multiLevelType w:val="hybridMultilevel"/>
     <w:tmpl w:val="B1A6AB3E"/>
@@ -34770,7 +34881,7 @@
       </w:pPr>
     </w:lvl>
   </w:abstractNum>
-  <w:abstractNum w:abstractNumId="35" w15:restartNumberingAfterBreak="0">
+  <w:abstractNum w:abstractNumId="35">
     <w:nsid w:val="26443B52"/>
     <w:multiLevelType w:val="hybridMultilevel"/>
     <w:tmpl w:val="F49CC558"/>
@@ -34859,7 +34970,7 @@
       </w:pPr>
     </w:lvl>
   </w:abstractNum>
-  <w:abstractNum w:abstractNumId="36" w15:restartNumberingAfterBreak="0">
+  <w:abstractNum w:abstractNumId="36">
     <w:nsid w:val="26E96A39"/>
     <w:multiLevelType w:val="hybridMultilevel"/>
     <w:tmpl w:val="8E887F8A"/>
@@ -34948,7 +35059,7 @@
       </w:pPr>
     </w:lvl>
   </w:abstractNum>
-  <w:abstractNum w:abstractNumId="37" w15:restartNumberingAfterBreak="0">
+  <w:abstractNum w:abstractNumId="37">
     <w:nsid w:val="271D3741"/>
     <w:multiLevelType w:val="hybridMultilevel"/>
     <w:tmpl w:val="3D72A732"/>
@@ -35037,7 +35148,7 @@
       </w:pPr>
     </w:lvl>
   </w:abstractNum>
-  <w:abstractNum w:abstractNumId="38" w15:restartNumberingAfterBreak="0">
+  <w:abstractNum w:abstractNumId="38">
     <w:nsid w:val="27744CC5"/>
     <w:multiLevelType w:val="hybridMultilevel"/>
     <w:tmpl w:val="62061A2C"/>
@@ -35126,7 +35237,7 @@
       </w:pPr>
     </w:lvl>
   </w:abstractNum>
-  <w:abstractNum w:abstractNumId="39" w15:restartNumberingAfterBreak="0">
+  <w:abstractNum w:abstractNumId="39">
     <w:nsid w:val="2969591F"/>
     <w:multiLevelType w:val="hybridMultilevel"/>
     <w:tmpl w:val="4B986356"/>
@@ -35215,7 +35326,7 @@
       </w:pPr>
     </w:lvl>
   </w:abstractNum>
-  <w:abstractNum w:abstractNumId="40" w15:restartNumberingAfterBreak="0">
+  <w:abstractNum w:abstractNumId="40">
     <w:nsid w:val="2CB96023"/>
     <w:multiLevelType w:val="hybridMultilevel"/>
     <w:tmpl w:val="9880D4F6"/>
@@ -35304,7 +35415,7 @@
       </w:pPr>
     </w:lvl>
   </w:abstractNum>
-  <w:abstractNum w:abstractNumId="41" w15:restartNumberingAfterBreak="0">
+  <w:abstractNum w:abstractNumId="41">
     <w:nsid w:val="2CD654C6"/>
     <w:multiLevelType w:val="multilevel"/>
     <w:tmpl w:val="F554304A"/>
@@ -35424,7 +35535,7 @@
       </w:rPr>
     </w:lvl>
   </w:abstractNum>
-  <w:abstractNum w:abstractNumId="42" w15:restartNumberingAfterBreak="0">
+  <w:abstractNum w:abstractNumId="42">
     <w:nsid w:val="2D3F08B4"/>
     <w:multiLevelType w:val="hybridMultilevel"/>
     <w:tmpl w:val="D1FA0982"/>
@@ -35513,7 +35624,7 @@
       </w:pPr>
     </w:lvl>
   </w:abstractNum>
-  <w:abstractNum w:abstractNumId="43" w15:restartNumberingAfterBreak="0">
+  <w:abstractNum w:abstractNumId="43">
     <w:nsid w:val="31247D42"/>
     <w:multiLevelType w:val="hybridMultilevel"/>
     <w:tmpl w:val="68CCD990"/>
@@ -35602,7 +35713,7 @@
       </w:pPr>
     </w:lvl>
   </w:abstractNum>
-  <w:abstractNum w:abstractNumId="44" w15:restartNumberingAfterBreak="0">
+  <w:abstractNum w:abstractNumId="44">
     <w:nsid w:val="333A7226"/>
     <w:multiLevelType w:val="hybridMultilevel"/>
     <w:tmpl w:val="42146CA2"/>
@@ -35691,7 +35802,7 @@
       </w:pPr>
     </w:lvl>
   </w:abstractNum>
-  <w:abstractNum w:abstractNumId="45" w15:restartNumberingAfterBreak="0">
+  <w:abstractNum w:abstractNumId="45">
     <w:nsid w:val="341F34A9"/>
     <w:multiLevelType w:val="multilevel"/>
     <w:tmpl w:val="936C34F2"/>
@@ -35819,7 +35930,7 @@
       </w:rPr>
     </w:lvl>
   </w:abstractNum>
-  <w:abstractNum w:abstractNumId="46" w15:restartNumberingAfterBreak="0">
+  <w:abstractNum w:abstractNumId="46">
     <w:nsid w:val="34862ADE"/>
     <w:multiLevelType w:val="hybridMultilevel"/>
     <w:tmpl w:val="E560122C"/>
@@ -35908,7 +36019,7 @@
       </w:pPr>
     </w:lvl>
   </w:abstractNum>
-  <w:abstractNum w:abstractNumId="47" w15:restartNumberingAfterBreak="0">
+  <w:abstractNum w:abstractNumId="47">
     <w:nsid w:val="36B16631"/>
     <w:multiLevelType w:val="hybridMultilevel"/>
     <w:tmpl w:val="FB1879CE"/>
@@ -35997,7 +36108,7 @@
       </w:pPr>
     </w:lvl>
   </w:abstractNum>
-  <w:abstractNum w:abstractNumId="48" w15:restartNumberingAfterBreak="0">
+  <w:abstractNum w:abstractNumId="48">
     <w:nsid w:val="38BF2960"/>
     <w:multiLevelType w:val="hybridMultilevel"/>
     <w:tmpl w:val="11ECC90C"/>
@@ -36086,7 +36197,7 @@
       </w:pPr>
     </w:lvl>
   </w:abstractNum>
-  <w:abstractNum w:abstractNumId="49" w15:restartNumberingAfterBreak="0">
+  <w:abstractNum w:abstractNumId="49">
     <w:nsid w:val="38F006A6"/>
     <w:multiLevelType w:val="hybridMultilevel"/>
     <w:tmpl w:val="BD6E9D1E"/>
@@ -36175,7 +36286,7 @@
       </w:pPr>
     </w:lvl>
   </w:abstractNum>
-  <w:abstractNum w:abstractNumId="50" w15:restartNumberingAfterBreak="0">
+  <w:abstractNum w:abstractNumId="50">
     <w:nsid w:val="38F142A5"/>
     <w:multiLevelType w:val="hybridMultilevel"/>
     <w:tmpl w:val="EBF80BB0"/>
@@ -36264,7 +36375,7 @@
       </w:pPr>
     </w:lvl>
   </w:abstractNum>
-  <w:abstractNum w:abstractNumId="51" w15:restartNumberingAfterBreak="0">
+  <w:abstractNum w:abstractNumId="51">
     <w:nsid w:val="3A1D1736"/>
     <w:multiLevelType w:val="hybridMultilevel"/>
     <w:tmpl w:val="72ACA41A"/>
@@ -36353,7 +36464,7 @@
       </w:pPr>
     </w:lvl>
   </w:abstractNum>
-  <w:abstractNum w:abstractNumId="52" w15:restartNumberingAfterBreak="0">
+  <w:abstractNum w:abstractNumId="52">
     <w:nsid w:val="3B0025C1"/>
     <w:multiLevelType w:val="hybridMultilevel"/>
     <w:tmpl w:val="3B1611A6"/>
@@ -36442,7 +36553,7 @@
       </w:pPr>
     </w:lvl>
   </w:abstractNum>
-  <w:abstractNum w:abstractNumId="53" w15:restartNumberingAfterBreak="0">
+  <w:abstractNum w:abstractNumId="53">
     <w:nsid w:val="3C2F20E9"/>
     <w:multiLevelType w:val="hybridMultilevel"/>
     <w:tmpl w:val="866A024C"/>
@@ -36531,7 +36642,7 @@
       </w:pPr>
     </w:lvl>
   </w:abstractNum>
-  <w:abstractNum w:abstractNumId="54" w15:restartNumberingAfterBreak="0">
+  <w:abstractNum w:abstractNumId="54">
     <w:nsid w:val="40BE04EB"/>
     <w:multiLevelType w:val="hybridMultilevel"/>
     <w:tmpl w:val="62061A2C"/>
@@ -36620,7 +36731,7 @@
       </w:pPr>
     </w:lvl>
   </w:abstractNum>
-  <w:abstractNum w:abstractNumId="55" w15:restartNumberingAfterBreak="0">
+  <w:abstractNum w:abstractNumId="55">
     <w:nsid w:val="431F4C7C"/>
     <w:multiLevelType w:val="hybridMultilevel"/>
     <w:tmpl w:val="0DBA0084"/>
@@ -36709,7 +36820,7 @@
       </w:pPr>
     </w:lvl>
   </w:abstractNum>
-  <w:abstractNum w:abstractNumId="56" w15:restartNumberingAfterBreak="0">
+  <w:abstractNum w:abstractNumId="56">
     <w:nsid w:val="43265247"/>
     <w:multiLevelType w:val="hybridMultilevel"/>
     <w:tmpl w:val="D0A4DC88"/>
@@ -36798,7 +36909,7 @@
       </w:pPr>
     </w:lvl>
   </w:abstractNum>
-  <w:abstractNum w:abstractNumId="57" w15:restartNumberingAfterBreak="0">
+  <w:abstractNum w:abstractNumId="57">
     <w:nsid w:val="436C3B67"/>
     <w:multiLevelType w:val="hybridMultilevel"/>
     <w:tmpl w:val="7E54C78C"/>
@@ -36887,7 +36998,7 @@
       </w:pPr>
     </w:lvl>
   </w:abstractNum>
-  <w:abstractNum w:abstractNumId="58" w15:restartNumberingAfterBreak="0">
+  <w:abstractNum w:abstractNumId="58">
     <w:nsid w:val="43A43E8F"/>
     <w:multiLevelType w:val="hybridMultilevel"/>
     <w:tmpl w:val="9B3E1802"/>
@@ -36976,7 +37087,7 @@
       </w:pPr>
     </w:lvl>
   </w:abstractNum>
-  <w:abstractNum w:abstractNumId="59" w15:restartNumberingAfterBreak="0">
+  <w:abstractNum w:abstractNumId="59">
     <w:nsid w:val="4473414B"/>
     <w:multiLevelType w:val="multilevel"/>
     <w:tmpl w:val="F554304A"/>
@@ -37096,7 +37207,7 @@
       </w:rPr>
     </w:lvl>
   </w:abstractNum>
-  <w:abstractNum w:abstractNumId="60" w15:restartNumberingAfterBreak="0">
+  <w:abstractNum w:abstractNumId="60">
     <w:nsid w:val="466670F3"/>
     <w:multiLevelType w:val="hybridMultilevel"/>
     <w:tmpl w:val="0DF4AB92"/>
@@ -37185,7 +37296,7 @@
       </w:pPr>
     </w:lvl>
   </w:abstractNum>
-  <w:abstractNum w:abstractNumId="61" w15:restartNumberingAfterBreak="0">
+  <w:abstractNum w:abstractNumId="61">
     <w:nsid w:val="46766014"/>
     <w:multiLevelType w:val="hybridMultilevel"/>
     <w:tmpl w:val="D996051A"/>
@@ -37274,7 +37385,7 @@
       </w:pPr>
     </w:lvl>
   </w:abstractNum>
-  <w:abstractNum w:abstractNumId="62" w15:restartNumberingAfterBreak="0">
+  <w:abstractNum w:abstractNumId="62">
     <w:nsid w:val="47555B00"/>
     <w:multiLevelType w:val="hybridMultilevel"/>
     <w:tmpl w:val="3EF23F46"/>
@@ -37363,7 +37474,7 @@
       </w:pPr>
     </w:lvl>
   </w:abstractNum>
-  <w:abstractNum w:abstractNumId="63" w15:restartNumberingAfterBreak="0">
+  <w:abstractNum w:abstractNumId="63">
     <w:nsid w:val="478B6F9E"/>
     <w:multiLevelType w:val="hybridMultilevel"/>
     <w:tmpl w:val="BAAC03AA"/>
@@ -37452,7 +37563,7 @@
       </w:pPr>
     </w:lvl>
   </w:abstractNum>
-  <w:abstractNum w:abstractNumId="64" w15:restartNumberingAfterBreak="0">
+  <w:abstractNum w:abstractNumId="64">
     <w:nsid w:val="4CAE76A9"/>
     <w:multiLevelType w:val="hybridMultilevel"/>
     <w:tmpl w:val="0D8890E8"/>
@@ -37541,7 +37652,7 @@
       </w:pPr>
     </w:lvl>
   </w:abstractNum>
-  <w:abstractNum w:abstractNumId="65" w15:restartNumberingAfterBreak="0">
+  <w:abstractNum w:abstractNumId="65">
     <w:nsid w:val="4CB86E08"/>
     <w:multiLevelType w:val="hybridMultilevel"/>
     <w:tmpl w:val="BA805718"/>
@@ -37630,7 +37741,7 @@
       </w:pPr>
     </w:lvl>
   </w:abstractNum>
-  <w:abstractNum w:abstractNumId="66" w15:restartNumberingAfterBreak="0">
+  <w:abstractNum w:abstractNumId="66">
     <w:nsid w:val="4D2243E8"/>
     <w:multiLevelType w:val="hybridMultilevel"/>
     <w:tmpl w:val="60366398"/>
@@ -37719,7 +37830,7 @@
       </w:pPr>
     </w:lvl>
   </w:abstractNum>
-  <w:abstractNum w:abstractNumId="67" w15:restartNumberingAfterBreak="0">
+  <w:abstractNum w:abstractNumId="67">
     <w:nsid w:val="4FAD66CC"/>
     <w:multiLevelType w:val="hybridMultilevel"/>
     <w:tmpl w:val="01125088"/>
@@ -37808,7 +37919,7 @@
       </w:pPr>
     </w:lvl>
   </w:abstractNum>
-  <w:abstractNum w:abstractNumId="68" w15:restartNumberingAfterBreak="0">
+  <w:abstractNum w:abstractNumId="68">
     <w:nsid w:val="51421AE3"/>
     <w:multiLevelType w:val="hybridMultilevel"/>
     <w:tmpl w:val="F37A1330"/>
@@ -37897,7 +38008,7 @@
       </w:pPr>
     </w:lvl>
   </w:abstractNum>
-  <w:abstractNum w:abstractNumId="69" w15:restartNumberingAfterBreak="0">
+  <w:abstractNum w:abstractNumId="69">
     <w:nsid w:val="52240229"/>
     <w:multiLevelType w:val="hybridMultilevel"/>
     <w:tmpl w:val="7FE4E87A"/>
@@ -37986,7 +38097,7 @@
       </w:pPr>
     </w:lvl>
   </w:abstractNum>
-  <w:abstractNum w:abstractNumId="70" w15:restartNumberingAfterBreak="0">
+  <w:abstractNum w:abstractNumId="70">
     <w:nsid w:val="5762125B"/>
     <w:multiLevelType w:val="hybridMultilevel"/>
     <w:tmpl w:val="23D069D4"/>
@@ -38075,7 +38186,7 @@
       </w:pPr>
     </w:lvl>
   </w:abstractNum>
-  <w:abstractNum w:abstractNumId="71" w15:restartNumberingAfterBreak="0">
+  <w:abstractNum w:abstractNumId="71">
     <w:nsid w:val="57A63112"/>
     <w:multiLevelType w:val="hybridMultilevel"/>
     <w:tmpl w:val="035411EA"/>
@@ -38164,7 +38275,7 @@
       </w:pPr>
     </w:lvl>
   </w:abstractNum>
-  <w:abstractNum w:abstractNumId="72" w15:restartNumberingAfterBreak="0">
+  <w:abstractNum w:abstractNumId="72">
     <w:nsid w:val="59DD4F1E"/>
     <w:multiLevelType w:val="hybridMultilevel"/>
     <w:tmpl w:val="B21C4942"/>
@@ -38253,7 +38364,7 @@
       </w:pPr>
     </w:lvl>
   </w:abstractNum>
-  <w:abstractNum w:abstractNumId="73" w15:restartNumberingAfterBreak="0">
+  <w:abstractNum w:abstractNumId="73">
     <w:nsid w:val="5A0B30D5"/>
     <w:multiLevelType w:val="hybridMultilevel"/>
     <w:tmpl w:val="D7B03832"/>
@@ -38342,7 +38453,7 @@
       </w:pPr>
     </w:lvl>
   </w:abstractNum>
-  <w:abstractNum w:abstractNumId="74" w15:restartNumberingAfterBreak="0">
+  <w:abstractNum w:abstractNumId="74">
     <w:nsid w:val="5BEF2B2B"/>
     <w:multiLevelType w:val="multilevel"/>
     <w:tmpl w:val="4718E6C8"/>
@@ -38462,7 +38573,7 @@
       </w:rPr>
     </w:lvl>
   </w:abstractNum>
-  <w:abstractNum w:abstractNumId="75" w15:restartNumberingAfterBreak="0">
+  <w:abstractNum w:abstractNumId="75">
     <w:nsid w:val="5C0C0373"/>
     <w:multiLevelType w:val="hybridMultilevel"/>
     <w:tmpl w:val="9AFC3C06"/>
@@ -38551,7 +38662,7 @@
       </w:pPr>
     </w:lvl>
   </w:abstractNum>
-  <w:abstractNum w:abstractNumId="76" w15:restartNumberingAfterBreak="0">
+  <w:abstractNum w:abstractNumId="76">
     <w:nsid w:val="5DB3689B"/>
     <w:multiLevelType w:val="hybridMultilevel"/>
     <w:tmpl w:val="152C995C"/>
@@ -38640,7 +38751,7 @@
       </w:pPr>
     </w:lvl>
   </w:abstractNum>
-  <w:abstractNum w:abstractNumId="77" w15:restartNumberingAfterBreak="0">
+  <w:abstractNum w:abstractNumId="77">
     <w:nsid w:val="5F103D28"/>
     <w:multiLevelType w:val="hybridMultilevel"/>
     <w:tmpl w:val="75A487C0"/>
@@ -38729,7 +38840,7 @@
       </w:pPr>
     </w:lvl>
   </w:abstractNum>
-  <w:abstractNum w:abstractNumId="78" w15:restartNumberingAfterBreak="0">
+  <w:abstractNum w:abstractNumId="78">
     <w:nsid w:val="601144C0"/>
     <w:multiLevelType w:val="hybridMultilevel"/>
     <w:tmpl w:val="AA3E8E34"/>
@@ -38818,7 +38929,7 @@
       </w:pPr>
     </w:lvl>
   </w:abstractNum>
-  <w:abstractNum w:abstractNumId="79" w15:restartNumberingAfterBreak="0">
+  <w:abstractNum w:abstractNumId="79">
     <w:nsid w:val="61775ECE"/>
     <w:multiLevelType w:val="multilevel"/>
     <w:tmpl w:val="F554304A"/>
@@ -38938,7 +39049,7 @@
       </w:rPr>
     </w:lvl>
   </w:abstractNum>
-  <w:abstractNum w:abstractNumId="80" w15:restartNumberingAfterBreak="0">
+  <w:abstractNum w:abstractNumId="80">
     <w:nsid w:val="62C441BE"/>
     <w:multiLevelType w:val="hybridMultilevel"/>
     <w:tmpl w:val="9F4C9AF8"/>
@@ -39027,7 +39138,7 @@
       </w:pPr>
     </w:lvl>
   </w:abstractNum>
-  <w:abstractNum w:abstractNumId="81" w15:restartNumberingAfterBreak="0">
+  <w:abstractNum w:abstractNumId="81">
     <w:nsid w:val="63FA3073"/>
     <w:multiLevelType w:val="singleLevel"/>
     <w:tmpl w:val="0409000F"/>
@@ -39044,7 +39155,7 @@
       </w:pPr>
     </w:lvl>
   </w:abstractNum>
-  <w:abstractNum w:abstractNumId="82" w15:restartNumberingAfterBreak="0">
+  <w:abstractNum w:abstractNumId="82">
     <w:nsid w:val="65217113"/>
     <w:multiLevelType w:val="multilevel"/>
     <w:tmpl w:val="16F40A50"/>
@@ -39164,7 +39275,7 @@
       </w:rPr>
     </w:lvl>
   </w:abstractNum>
-  <w:abstractNum w:abstractNumId="83" w15:restartNumberingAfterBreak="0">
+  <w:abstractNum w:abstractNumId="83">
     <w:nsid w:val="65856FE1"/>
     <w:multiLevelType w:val="hybridMultilevel"/>
     <w:tmpl w:val="F75AC2E0"/>
@@ -39253,7 +39364,7 @@
       </w:pPr>
     </w:lvl>
   </w:abstractNum>
-  <w:abstractNum w:abstractNumId="84" w15:restartNumberingAfterBreak="0">
+  <w:abstractNum w:abstractNumId="84">
     <w:nsid w:val="67403E8C"/>
     <w:multiLevelType w:val="hybridMultilevel"/>
     <w:tmpl w:val="DF72A2DE"/>
@@ -39342,7 +39453,7 @@
       </w:pPr>
     </w:lvl>
   </w:abstractNum>
-  <w:abstractNum w:abstractNumId="85" w15:restartNumberingAfterBreak="0">
+  <w:abstractNum w:abstractNumId="85">
     <w:nsid w:val="67E33FE9"/>
     <w:multiLevelType w:val="hybridMultilevel"/>
     <w:tmpl w:val="AE0464CA"/>
@@ -39431,7 +39542,7 @@
       </w:pPr>
     </w:lvl>
   </w:abstractNum>
-  <w:abstractNum w:abstractNumId="86" w15:restartNumberingAfterBreak="0">
+  <w:abstractNum w:abstractNumId="86">
     <w:nsid w:val="698325F6"/>
     <w:multiLevelType w:val="hybridMultilevel"/>
     <w:tmpl w:val="CA14F118"/>
@@ -39520,7 +39631,7 @@
       </w:pPr>
     </w:lvl>
   </w:abstractNum>
-  <w:abstractNum w:abstractNumId="87" w15:restartNumberingAfterBreak="0">
+  <w:abstractNum w:abstractNumId="87">
     <w:nsid w:val="6A7B5010"/>
     <w:multiLevelType w:val="hybridMultilevel"/>
     <w:tmpl w:val="B0147E58"/>
@@ -39609,7 +39720,7 @@
       </w:pPr>
     </w:lvl>
   </w:abstractNum>
-  <w:abstractNum w:abstractNumId="88" w15:restartNumberingAfterBreak="0">
+  <w:abstractNum w:abstractNumId="88">
     <w:nsid w:val="6B5E4932"/>
     <w:multiLevelType w:val="hybridMultilevel"/>
     <w:tmpl w:val="B5A2A144"/>
@@ -39698,7 +39809,7 @@
       </w:pPr>
     </w:lvl>
   </w:abstractNum>
-  <w:abstractNum w:abstractNumId="89" w15:restartNumberingAfterBreak="0">
+  <w:abstractNum w:abstractNumId="89">
     <w:nsid w:val="6F4D2483"/>
     <w:multiLevelType w:val="hybridMultilevel"/>
     <w:tmpl w:val="BBF2C2F0"/>
@@ -39787,7 +39898,7 @@
       </w:pPr>
     </w:lvl>
   </w:abstractNum>
-  <w:abstractNum w:abstractNumId="90" w15:restartNumberingAfterBreak="0">
+  <w:abstractNum w:abstractNumId="90">
     <w:nsid w:val="70B76A32"/>
     <w:multiLevelType w:val="hybridMultilevel"/>
     <w:tmpl w:val="E2CE99F2"/>
@@ -39876,7 +39987,7 @@
       </w:pPr>
     </w:lvl>
   </w:abstractNum>
-  <w:abstractNum w:abstractNumId="91" w15:restartNumberingAfterBreak="0">
+  <w:abstractNum w:abstractNumId="91">
     <w:nsid w:val="71B75255"/>
     <w:multiLevelType w:val="hybridMultilevel"/>
     <w:tmpl w:val="0046F9BC"/>
@@ -39965,7 +40076,7 @@
       </w:pPr>
     </w:lvl>
   </w:abstractNum>
-  <w:abstractNum w:abstractNumId="92" w15:restartNumberingAfterBreak="0">
+  <w:abstractNum w:abstractNumId="92">
     <w:nsid w:val="72310D6D"/>
     <w:multiLevelType w:val="hybridMultilevel"/>
     <w:tmpl w:val="1CECF10A"/>
@@ -40054,7 +40165,7 @@
       </w:pPr>
     </w:lvl>
   </w:abstractNum>
-  <w:abstractNum w:abstractNumId="93" w15:restartNumberingAfterBreak="0">
+  <w:abstractNum w:abstractNumId="93">
     <w:nsid w:val="73AB447D"/>
     <w:multiLevelType w:val="hybridMultilevel"/>
     <w:tmpl w:val="C6263E56"/>
@@ -40143,7 +40254,7 @@
       </w:pPr>
     </w:lvl>
   </w:abstractNum>
-  <w:abstractNum w:abstractNumId="94" w15:restartNumberingAfterBreak="0">
+  <w:abstractNum w:abstractNumId="94">
     <w:nsid w:val="73B5297B"/>
     <w:multiLevelType w:val="hybridMultilevel"/>
     <w:tmpl w:val="0E58B470"/>
@@ -40232,7 +40343,7 @@
       </w:pPr>
     </w:lvl>
   </w:abstractNum>
-  <w:abstractNum w:abstractNumId="95" w15:restartNumberingAfterBreak="0">
+  <w:abstractNum w:abstractNumId="95">
     <w:nsid w:val="750B78B7"/>
     <w:multiLevelType w:val="hybridMultilevel"/>
     <w:tmpl w:val="86E8D2F6"/>
@@ -40321,7 +40432,7 @@
       </w:pPr>
     </w:lvl>
   </w:abstractNum>
-  <w:abstractNum w:abstractNumId="96" w15:restartNumberingAfterBreak="0">
+  <w:abstractNum w:abstractNumId="96">
     <w:nsid w:val="76D76CBA"/>
     <w:multiLevelType w:val="hybridMultilevel"/>
     <w:tmpl w:val="63DEAA5E"/>
@@ -40410,7 +40521,7 @@
       </w:pPr>
     </w:lvl>
   </w:abstractNum>
-  <w:abstractNum w:abstractNumId="97" w15:restartNumberingAfterBreak="0">
+  <w:abstractNum w:abstractNumId="97">
     <w:nsid w:val="78634A36"/>
     <w:multiLevelType w:val="hybridMultilevel"/>
     <w:tmpl w:val="66D0B422"/>
@@ -40499,7 +40610,7 @@
       </w:pPr>
     </w:lvl>
   </w:abstractNum>
-  <w:abstractNum w:abstractNumId="98" w15:restartNumberingAfterBreak="0">
+  <w:abstractNum w:abstractNumId="98">
     <w:nsid w:val="79C95D54"/>
     <w:multiLevelType w:val="hybridMultilevel"/>
     <w:tmpl w:val="0BAE6550"/>
@@ -40588,7 +40699,7 @@
       </w:pPr>
     </w:lvl>
   </w:abstractNum>
-  <w:abstractNum w:abstractNumId="99" w15:restartNumberingAfterBreak="0">
+  <w:abstractNum w:abstractNumId="99">
     <w:nsid w:val="7A420D9C"/>
     <w:multiLevelType w:val="hybridMultilevel"/>
     <w:tmpl w:val="5D7858B8"/>
@@ -40677,7 +40788,7 @@
       </w:pPr>
     </w:lvl>
   </w:abstractNum>
-  <w:abstractNum w:abstractNumId="100" w15:restartNumberingAfterBreak="0">
+  <w:abstractNum w:abstractNumId="100">
     <w:nsid w:val="7C313E9C"/>
     <w:multiLevelType w:val="hybridMultilevel"/>
     <w:tmpl w:val="DE1EAF38"/>
@@ -40767,7 +40878,7 @@
       </w:pPr>
     </w:lvl>
   </w:abstractNum>
-  <w:abstractNum w:abstractNumId="101" w15:restartNumberingAfterBreak="0">
+  <w:abstractNum w:abstractNumId="101">
     <w:nsid w:val="7D811BB4"/>
     <w:multiLevelType w:val="hybridMultilevel"/>
     <w:tmpl w:val="DEA03022"/>
@@ -40856,7 +40967,7 @@
       </w:pPr>
     </w:lvl>
   </w:abstractNum>
-  <w:abstractNum w:abstractNumId="102" w15:restartNumberingAfterBreak="0">
+  <w:abstractNum w:abstractNumId="102">
     <w:nsid w:val="7E044658"/>
     <w:multiLevelType w:val="hybridMultilevel"/>
     <w:tmpl w:val="5C7A1994"/>
@@ -40945,7 +41056,7 @@
       </w:pPr>
     </w:lvl>
   </w:abstractNum>
-  <w:abstractNum w:abstractNumId="103" w15:restartNumberingAfterBreak="0">
+  <w:abstractNum w:abstractNumId="103">
     <w:nsid w:val="7F215D3A"/>
     <w:multiLevelType w:val="hybridMultilevel"/>
     <w:tmpl w:val="89AC2FC8"/>
@@ -41036,7 +41147,7 @@
       </w:pPr>
     </w:lvl>
   </w:abstractNum>
-  <w:abstractNum w:abstractNumId="104" w15:restartNumberingAfterBreak="0">
+  <w:abstractNum w:abstractNumId="104">
     <w:nsid w:val="7FDF573B"/>
     <w:multiLevelType w:val="hybridMultilevel"/>
     <w:tmpl w:val="A36C0070"/>
@@ -41445,7 +41556,7 @@
 </file>
 
 <file path=word/styles.xml><?xml version="1.0" encoding="utf-8"?>
-<w:styles xmlns:mc="http://schemas.openxmlformats.org/markup-compatibility/2006" xmlns:r="http://schemas.openxmlformats.org/officeDocument/2006/relationships" xmlns:w="http://schemas.openxmlformats.org/wordprocessingml/2006/main" xmlns:w14="http://schemas.microsoft.com/office/word/2010/wordml" xmlns:w15="http://schemas.microsoft.com/office/word/2012/wordml" xmlns:w16se="http://schemas.microsoft.com/office/word/2015/wordml/symex" mc:Ignorable="w14 w15 w16se">
+<w:styles xmlns:mc="http://schemas.openxmlformats.org/markup-compatibility/2006" xmlns:r="http://schemas.openxmlformats.org/officeDocument/2006/relationships" xmlns:w="http://schemas.openxmlformats.org/wordprocessingml/2006/main" xmlns:w14="http://schemas.microsoft.com/office/word/2010/wordml" xmlns:w15="http://schemas.microsoft.com/office/word/2012/wordml" mc:Ignorable="w14 w15">
   <w:docDefaults>
     <w:rPrDefault>
       <w:rPr>
@@ -41458,7 +41569,7 @@
     </w:rPrDefault>
     <w:pPrDefault/>
   </w:docDefaults>
-  <w:latentStyles w:defLockedState="0" w:defUIPriority="99" w:defSemiHidden="0" w:defUnhideWhenUsed="0" w:defQFormat="0" w:count="371">
+  <w:latentStyles w:defLockedState="0" w:defUIPriority="99" w:defSemiHidden="0" w:defUnhideWhenUsed="0" w:defQFormat="0" w:count="380">
     <w:lsdException w:name="Normal" w:uiPriority="0" w:qFormat="1"/>
     <w:lsdException w:name="heading 1" w:uiPriority="9" w:qFormat="1"/>
     <w:lsdException w:name="heading 2" w:semiHidden="1" w:uiPriority="9" w:unhideWhenUsed="1" w:qFormat="1"/>
@@ -41952,6 +42063,7 @@
     <w:uiPriority w:val="39"/>
     <w:rsid w:val="004D56A2"/>
     <w:tblPr>
+      <w:tblInd w:w="0" w:type="dxa"/>
       <w:tblBorders>
         <w:top w:val="single" w:sz="4" w:space="0" w:color="auto"/>
         <w:left w:val="single" w:sz="4" w:space="0" w:color="auto"/>
@@ -41960,6 +42072,12 @@
         <w:insideH w:val="single" w:sz="4" w:space="0" w:color="auto"/>
         <w:insideV w:val="single" w:sz="4" w:space="0" w:color="auto"/>
       </w:tblBorders>
+      <w:tblCellMar>
+        <w:top w:w="0" w:type="dxa"/>
+        <w:left w:w="108" w:type="dxa"/>
+        <w:bottom w:w="0" w:type="dxa"/>
+        <w:right w:w="108" w:type="dxa"/>
+      </w:tblCellMar>
     </w:tblPr>
   </w:style>
   <w:style w:type="paragraph" w:styleId="a4">
@@ -41993,7 +42111,7 @@
     </w:rPr>
   </w:style>
   <w:style w:type="character" w:customStyle="1" w:styleId="a6">
-    <w:name w:val="标题 字符"/>
+    <w:name w:val="标题字符"/>
     <w:basedOn w:val="a0"/>
     <w:link w:val="a5"/>
     <w:rsid w:val="00375B0C"/>
@@ -42007,7 +42125,7 @@
     </w:rPr>
   </w:style>
   <w:style w:type="character" w:customStyle="1" w:styleId="50">
-    <w:name w:val="标题 5 字符"/>
+    <w:name w:val="标题 5字符"/>
     <w:basedOn w:val="a0"/>
     <w:link w:val="5"/>
     <w:uiPriority w:val="9"/>
@@ -42046,7 +42164,7 @@
     </w:rPr>
   </w:style>
   <w:style w:type="character" w:customStyle="1" w:styleId="a8">
-    <w:name w:val="页眉 字符"/>
+    <w:name w:val="页眉字符"/>
     <w:basedOn w:val="a0"/>
     <w:link w:val="a7"/>
     <w:uiPriority w:val="99"/>
@@ -42057,7 +42175,7 @@
     </w:rPr>
   </w:style>
   <w:style w:type="character" w:customStyle="1" w:styleId="10">
-    <w:name w:val="标题 1 字符"/>
+    <w:name w:val="标题 1字符"/>
     <w:basedOn w:val="a0"/>
     <w:link w:val="1"/>
     <w:uiPriority w:val="9"/>
@@ -42073,7 +42191,7 @@
     </w:rPr>
   </w:style>
   <w:style w:type="character" w:customStyle="1" w:styleId="20">
-    <w:name w:val="标题 2 字符"/>
+    <w:name w:val="标题 2字符"/>
     <w:basedOn w:val="a0"/>
     <w:link w:val="2"/>
     <w:uiPriority w:val="9"/>
@@ -42127,7 +42245,7 @@
     </w:rPr>
   </w:style>
   <w:style w:type="character" w:customStyle="1" w:styleId="aa">
-    <w:name w:val="页脚 字符"/>
+    <w:name w:val="页脚字符"/>
     <w:basedOn w:val="a0"/>
     <w:link w:val="a9"/>
     <w:uiPriority w:val="99"/>
@@ -42137,7 +42255,7 @@
       <w:szCs w:val="18"/>
     </w:rPr>
   </w:style>
-  <w:style w:type="paragraph" w:styleId="TOC">
+  <w:style w:type="paragraph" w:styleId="ab">
     <w:name w:val="TOC Heading"/>
     <w:basedOn w:val="1"/>
     <w:next w:val="a"/>
@@ -42193,7 +42311,7 @@
       <w:sz w:val="22"/>
     </w:rPr>
   </w:style>
-  <w:style w:type="character" w:styleId="ab">
+  <w:style w:type="character" w:styleId="ac">
     <w:name w:val="Hyperlink"/>
     <w:basedOn w:val="a0"/>
     <w:uiPriority w:val="99"/>
@@ -42341,7 +42459,7 @@
         <a:sysClr val="windowText" lastClr="000000"/>
       </a:dk1>
       <a:lt1>
-        <a:sysClr val="window" lastClr="CCE8CF"/>
+        <a:sysClr val="window" lastClr="FFFFFF"/>
       </a:lt1>
       <a:dk2>
         <a:srgbClr val="44546A"/>
@@ -42599,7 +42717,7 @@
 </file>
 
 <file path=customXml/itemProps1.xml><?xml version="1.0" encoding="utf-8"?>
-<ds:datastoreItem xmlns:ds="http://schemas.openxmlformats.org/officeDocument/2006/customXml" ds:itemID="{8BA0FB2D-DC60-4780-A791-7D975123472A}">
+<ds:datastoreItem xmlns:ds="http://schemas.openxmlformats.org/officeDocument/2006/customXml" ds:itemID="{6883AFD9-A7D7-9541-99A8-DBD590A6FE5B}">
   <ds:schemaRefs>
     <ds:schemaRef ds:uri="http://schemas.openxmlformats.org/officeDocument/2006/bibliography"/>
   </ds:schemaRefs>

</xml_diff>